<commit_message>
All Class diagram upload
</commit_message>
<xml_diff>
--- a/Temporary files/Requirements.docx
+++ b/Temporary files/Requirements.docx
@@ -176,7 +176,7 @@
         <w:rPr>
           <w:lang w:val="en-GB"/>
         </w:rPr>
-        <w:t>Allow the registration to the service from third party societies intended to retrieve users’ data becoming subscribers of Data4Help.</w:t>
+        <w:t>Allow the registration to the service from third party societies intended to retrieve users’ data.</w:t>
       </w:r>
     </w:p>
     <w:p>
@@ -521,16 +521,110 @@
           <w:numId w:val="3"/>
         </w:numPr>
         <w:rPr>
-          <w:rFonts w:hint="eastAsia"/>
-          <w:lang w:val="en-GB"/>
-        </w:rPr>
-      </w:pPr>
-      <w:r>
-        <w:rPr>
-          <w:lang w:val="en-GB"/>
-        </w:rPr>
-        <w:t>Allow third parties seriously interested in health status of people to become subscribers of this service.</w:t>
-      </w:r>
+          <w:lang w:val="en-GB"/>
+        </w:rPr>
+      </w:pPr>
+      <w:r>
+        <w:rPr>
+          <w:lang w:val="en-GB"/>
+        </w:rPr>
+        <w:t>Allow third parties seriously interested in health status of people t</w:t>
+      </w:r>
+      <w:r>
+        <w:rPr>
+          <w:lang w:val="en-GB"/>
+        </w:rPr>
+        <w:t xml:space="preserve">o register into </w:t>
+      </w:r>
+      <w:proofErr w:type="spellStart"/>
+      <w:r>
+        <w:rPr>
+          <w:lang w:val="en-GB"/>
+        </w:rPr>
+        <w:t>AutomatedSOS</w:t>
+      </w:r>
+      <w:proofErr w:type="spellEnd"/>
+      <w:r>
+        <w:rPr>
+          <w:lang w:val="en-GB"/>
+        </w:rPr>
+        <w:t>.</w:t>
+      </w:r>
+    </w:p>
+    <w:p>
+      <w:pPr>
+        <w:pStyle w:val="Corpo"/>
+        <w:numPr>
+          <w:ilvl w:val="1"/>
+          <w:numId w:val="3"/>
+        </w:numPr>
+        <w:rPr>
+          <w:lang w:val="en-GB"/>
+        </w:rPr>
+      </w:pPr>
+      <w:r>
+        <w:rPr>
+          <w:lang w:val="en-GB"/>
+        </w:rPr>
+        <w:t>Allow third parties to become subscriber of a specific user, that is not already followed by another company.</w:t>
+      </w:r>
+    </w:p>
+    <w:p>
+      <w:pPr>
+        <w:pStyle w:val="Corpo"/>
+        <w:numPr>
+          <w:ilvl w:val="1"/>
+          <w:numId w:val="3"/>
+        </w:numPr>
+        <w:rPr>
+          <w:lang w:val="en-GB"/>
+        </w:rPr>
+      </w:pPr>
+      <w:r>
+        <w:rPr>
+          <w:lang w:val="en-GB"/>
+        </w:rPr>
+        <w:t>Deny</w:t>
+      </w:r>
+      <w:r>
+        <w:rPr>
+          <w:lang w:val="en-GB"/>
+        </w:rPr>
+        <w:t xml:space="preserve"> third parties to become subscriber of a </w:t>
+      </w:r>
+      <w:r>
+        <w:rPr>
+          <w:lang w:val="en-GB"/>
+        </w:rPr>
+        <w:t>followed</w:t>
+      </w:r>
+      <w:r>
+        <w:rPr>
+          <w:lang w:val="en-GB"/>
+        </w:rPr>
+        <w:t xml:space="preserve"> user</w:t>
+      </w:r>
+      <w:bookmarkStart w:id="0" w:name="_GoBack"/>
+      <w:bookmarkEnd w:id="0"/>
+      <w:r>
+        <w:rPr>
+          <w:lang w:val="en-GB"/>
+        </w:rPr>
+        <w:t>.</w:t>
+      </w:r>
+    </w:p>
+    <w:p>
+      <w:pPr>
+        <w:pStyle w:val="Corpo"/>
+        <w:numPr>
+          <w:ilvl w:val="1"/>
+          <w:numId w:val="3"/>
+        </w:numPr>
+        <w:rPr>
+          <w:rFonts w:hint="eastAsia"/>
+          <w:lang w:val="en-GB"/>
+        </w:rPr>
+      </w:pPr>
     </w:p>
     <w:p>
       <w:pPr>
@@ -898,6 +992,7 @@
         <w:rPr>
           <w:lang w:val="en-GB"/>
         </w:rPr>
+        <w:lastRenderedPageBreak/>
         <w:t>Allow every user to enrol on a specific public race (within max number) or to become spectators.</w:t>
       </w:r>
     </w:p>
@@ -969,7 +1064,6 @@
         <w:rPr>
           <w:lang w:val="en-GB"/>
         </w:rPr>
-        <w:lastRenderedPageBreak/>
         <w:t xml:space="preserve">Allow users to see all private races which is invited </w:t>
       </w:r>
       <w:r>
@@ -1112,10 +1206,7 @@
         <w:t>, and to select which he prefers.</w:t>
       </w:r>
     </w:p>
-    <w:p>
-      <w:bookmarkStart w:id="0" w:name="_GoBack"/>
-      <w:bookmarkEnd w:id="0"/>
-    </w:p>
+    <w:p/>
     <w:sectPr>
       <w:pgSz w:w="11906" w:h="16838"/>
       <w:pgMar w:top="1417" w:right="1134" w:bottom="1134" w:left="1134" w:header="708" w:footer="708" w:gutter="0"/>

</xml_diff>